<commit_message>
Actualización de Documentos Personales
</commit_message>
<xml_diff>
--- a/Documentación/Bitácoras/Bitácora - Juan José.docx
+++ b/Documentación/Bitácoras/Bitácora - Juan José.docx
@@ -1337,6 +1337,7 @@
               <w:calendar w:val="gregorian"/>
             </w:date>
           </w:sdtPr>
+          <w:sdtEndPr/>
           <w:sdtContent>
             <w:tc>
               <w:tcPr>
@@ -1351,10 +1352,7 @@
                   </w:rPr>
                 </w:pPr>
                 <w:r>
-                  <w:t>12/23</w:t>
-                </w:r>
-                <w:r>
-                  <w:t>/2013</w:t>
+                  <w:t>12/23/2013</w:t>
                 </w:r>
               </w:p>
             </w:tc>
@@ -1380,19 +1378,7 @@
               <w:rPr>
                 <w:lang w:val="es-CR"/>
               </w:rPr>
-              <w:t xml:space="preserve">Documento de ERS: Correcciones a los diagramas de </w:t>
-            </w:r>
-            <w:r>
-              <w:rPr>
-                <w:lang w:val="es-CR"/>
-              </w:rPr>
-              <w:t>secuencia</w:t>
-            </w:r>
-            <w:r>
-              <w:rPr>
-                <w:lang w:val="es-CR"/>
-              </w:rPr>
-              <w:t>.</w:t>
+              <w:t>Documento de ERS: Correcciones a los diagramas de secuencia.</w:t>
             </w:r>
           </w:p>
           <w:p>
@@ -1411,19 +1397,7 @@
               <w:rPr>
                 <w:lang w:val="es-CR"/>
               </w:rPr>
-              <w:t xml:space="preserve">Documento de ERS: </w:t>
-            </w:r>
-            <w:r>
-              <w:rPr>
-                <w:lang w:val="es-CR"/>
-              </w:rPr>
-              <w:t>Reorganización General de Casos de Uso</w:t>
-            </w:r>
-            <w:r>
-              <w:rPr>
-                <w:lang w:val="es-CR"/>
-              </w:rPr>
-              <w:t>.</w:t>
+              <w:t>Documento de ERS: Reorganización General de Casos de Uso.</w:t>
             </w:r>
           </w:p>
           <w:p>
@@ -1442,19 +1416,7 @@
               <w:rPr>
                 <w:lang w:val="es-CR"/>
               </w:rPr>
-              <w:t>Documento de ERS: Correcciones a l</w:t>
-            </w:r>
-            <w:r>
-              <w:rPr>
-                <w:lang w:val="es-CR"/>
-              </w:rPr>
-              <w:t>a Sección de Requerimientos No Funcionales</w:t>
-            </w:r>
-            <w:r>
-              <w:rPr>
-                <w:lang w:val="es-CR"/>
-              </w:rPr>
-              <w:t>.</w:t>
+              <w:t>Documento de ERS: Correcciones a la Sección de Requerimientos No Funcionales.</w:t>
             </w:r>
           </w:p>
           <w:p>
@@ -1473,19 +1435,7 @@
               <w:rPr>
                 <w:lang w:val="es-CR"/>
               </w:rPr>
-              <w:t>Documento de ERS: Correcciones a l</w:t>
-            </w:r>
-            <w:r>
-              <w:rPr>
-                <w:lang w:val="es-CR"/>
-              </w:rPr>
-              <w:t>a Sección de Estándares de Programación</w:t>
-            </w:r>
-            <w:r>
-              <w:rPr>
-                <w:lang w:val="es-CR"/>
-              </w:rPr>
-              <w:t>.</w:t>
+              <w:t>Documento de ERS: Correcciones a la Sección de Estándares de Programación.</w:t>
             </w:r>
           </w:p>
           <w:p>
@@ -1504,25 +1454,7 @@
               <w:rPr>
                 <w:lang w:val="es-CR"/>
               </w:rPr>
-              <w:t xml:space="preserve">Documento de </w:t>
-            </w:r>
-            <w:r>
-              <w:rPr>
-                <w:lang w:val="es-CR"/>
-              </w:rPr>
-              <w:t>DAS</w:t>
-            </w:r>
-            <w:r>
-              <w:rPr>
-                <w:lang w:val="es-CR"/>
-              </w:rPr>
-              <w:t>: Correcciones a l</w:t>
-            </w:r>
-            <w:r>
-              <w:rPr>
-                <w:lang w:val="es-CR"/>
-              </w:rPr>
-              <w:t>a Sección de Rendimiento.</w:t>
+              <w:t>Documento de DAS: Correcciones a la Sección de Rendimiento.</w:t>
             </w:r>
           </w:p>
           <w:p>
@@ -1541,19 +1473,7 @@
               <w:rPr>
                 <w:lang w:val="es-CR"/>
               </w:rPr>
-              <w:t xml:space="preserve">Documento de DAS: Correcciones a la Sección de </w:t>
-            </w:r>
-            <w:r>
-              <w:rPr>
-                <w:lang w:val="es-CR"/>
-              </w:rPr>
-              <w:t>Calidad</w:t>
-            </w:r>
-            <w:r>
-              <w:rPr>
-                <w:lang w:val="es-CR"/>
-              </w:rPr>
-              <w:t>.</w:t>
+              <w:t>Documento de DAS: Correcciones a la Sección de Calidad.</w:t>
             </w:r>
           </w:p>
           <w:p>
@@ -1574,8 +1494,6 @@
               </w:rPr>
               <w:t>Lectura de Estándares de Programación de Centro de Cómputo.</w:t>
             </w:r>
-            <w:bookmarkStart w:id="0" w:name="_GoBack"/>
-            <w:bookmarkEnd w:id="0"/>
           </w:p>
         </w:tc>
       </w:tr>
@@ -1587,10 +1505,17 @@
           </w:tcPr>
           <w:p>
             <w:pPr>
-              <w:rPr>
-                <w:lang w:val="es-CR"/>
-              </w:rPr>
-            </w:pPr>
+              <w:jc w:val="center"/>
+              <w:rPr>
+                <w:lang w:val="es-CR"/>
+              </w:rPr>
+            </w:pPr>
+            <w:r>
+              <w:rPr>
+                <w:lang w:val="es-CR"/>
+              </w:rPr>
+              <w:t>12/27/2013</w:t>
+            </w:r>
           </w:p>
         </w:tc>
         <w:tc>
@@ -1599,70 +1524,83 @@
           </w:tcPr>
           <w:p>
             <w:pPr>
+              <w:pStyle w:val="Prrafodelista"/>
+              <w:numPr>
+                <w:ilvl w:val="0"/>
+                <w:numId w:val="7"/>
+              </w:numPr>
               <w:cnfStyle w:val="000000000000" w:firstRow="0" w:lastRow="0" w:firstColumn="0" w:lastColumn="0" w:oddVBand="0" w:evenVBand="0" w:oddHBand="0" w:evenHBand="0" w:firstRowFirstColumn="0" w:firstRowLastColumn="0" w:lastRowFirstColumn="0" w:lastRowLastColumn="0"/>
               <w:rPr>
                 <w:lang w:val="es-CR"/>
               </w:rPr>
             </w:pPr>
-          </w:p>
-        </w:tc>
-      </w:tr>
-      <w:tr>
-        <w:trPr>
-          <w:cnfStyle w:val="000000100000" w:firstRow="0" w:lastRow="0" w:firstColumn="0" w:lastColumn="0" w:oddVBand="0" w:evenVBand="0" w:oddHBand="1" w:evenHBand="0" w:firstRowFirstColumn="0" w:firstRowLastColumn="0" w:lastRowFirstColumn="0" w:lastRowLastColumn="0"/>
-        </w:trPr>
-        <w:tc>
-          <w:tcPr>
-            <w:cnfStyle w:val="001000000000" w:firstRow="0" w:lastRow="0" w:firstColumn="1" w:lastColumn="0" w:oddVBand="0" w:evenVBand="0" w:oddHBand="0" w:evenHBand="0" w:firstRowFirstColumn="0" w:firstRowLastColumn="0" w:lastRowFirstColumn="0" w:lastRowLastColumn="0"/>
-            <w:tcW w:w="1951" w:type="dxa"/>
-          </w:tcPr>
-          <w:p>
-            <w:pPr>
-              <w:rPr>
-                <w:lang w:val="es-CR"/>
-              </w:rPr>
-            </w:pPr>
-          </w:p>
-        </w:tc>
-        <w:tc>
-          <w:tcPr>
-            <w:tcW w:w="7399" w:type="dxa"/>
-          </w:tcPr>
-          <w:p>
-            <w:pPr>
-              <w:cnfStyle w:val="000000100000" w:firstRow="0" w:lastRow="0" w:firstColumn="0" w:lastColumn="0" w:oddVBand="0" w:evenVBand="0" w:oddHBand="1" w:evenHBand="0" w:firstRowFirstColumn="0" w:firstRowLastColumn="0" w:lastRowFirstColumn="0" w:lastRowLastColumn="0"/>
-              <w:rPr>
-                <w:lang w:val="es-CR"/>
-              </w:rPr>
-            </w:pPr>
-          </w:p>
-        </w:tc>
-      </w:tr>
-      <w:tr>
-        <w:tc>
-          <w:tcPr>
-            <w:cnfStyle w:val="001000000000" w:firstRow="0" w:lastRow="0" w:firstColumn="1" w:lastColumn="0" w:oddVBand="0" w:evenVBand="0" w:oddHBand="0" w:evenHBand="0" w:firstRowFirstColumn="0" w:firstRowLastColumn="0" w:lastRowFirstColumn="0" w:lastRowLastColumn="0"/>
-            <w:tcW w:w="1951" w:type="dxa"/>
-          </w:tcPr>
-          <w:p>
-            <w:pPr>
-              <w:rPr>
-                <w:lang w:val="es-CR"/>
-              </w:rPr>
-            </w:pPr>
-          </w:p>
-        </w:tc>
-        <w:tc>
-          <w:tcPr>
-            <w:tcW w:w="7399" w:type="dxa"/>
-          </w:tcPr>
-          <w:p>
-            <w:pPr>
+            <w:r>
+              <w:rPr>
+                <w:lang w:val="es-CR"/>
+              </w:rPr>
+              <w:t>Instalación y configuración de MVC 4 para su utilización en el proyecto.</w:t>
+            </w:r>
+          </w:p>
+          <w:p>
+            <w:pPr>
+              <w:pStyle w:val="Prrafodelista"/>
+              <w:numPr>
+                <w:ilvl w:val="0"/>
+                <w:numId w:val="7"/>
+              </w:numPr>
               <w:cnfStyle w:val="000000000000" w:firstRow="0" w:lastRow="0" w:firstColumn="0" w:lastColumn="0" w:oddVBand="0" w:evenVBand="0" w:oddHBand="0" w:evenHBand="0" w:firstRowFirstColumn="0" w:firstRowLastColumn="0" w:lastRowFirstColumn="0" w:lastRowLastColumn="0"/>
               <w:rPr>
                 <w:lang w:val="es-CR"/>
               </w:rPr>
             </w:pPr>
+            <w:r>
+              <w:rPr>
+                <w:lang w:val="es-CR"/>
+              </w:rPr>
+              <w:t xml:space="preserve">Creación de los Formularios para las páginas </w:t>
+            </w:r>
+            <w:proofErr w:type="spellStart"/>
+            <w:r>
+              <w:rPr>
+                <w:lang w:val="es-CR"/>
+              </w:rPr>
+              <w:t>Admin</w:t>
+            </w:r>
+            <w:proofErr w:type="spellEnd"/>
+            <w:r>
+              <w:rPr>
+                <w:lang w:val="es-CR"/>
+              </w:rPr>
+              <w:t xml:space="preserve"> (</w:t>
+            </w:r>
+            <w:proofErr w:type="spellStart"/>
+            <w:r>
+              <w:rPr>
+                <w:lang w:val="es-CR"/>
+              </w:rPr>
+              <w:t>Index</w:t>
+            </w:r>
+            <w:proofErr w:type="spellEnd"/>
+            <w:r>
+              <w:rPr>
+                <w:lang w:val="es-CR"/>
+              </w:rPr>
+              <w:t>) y Estudiante (</w:t>
+            </w:r>
+            <w:proofErr w:type="spellStart"/>
+            <w:r>
+              <w:rPr>
+                <w:lang w:val="es-CR"/>
+              </w:rPr>
+              <w:t>Index</w:t>
+            </w:r>
+            <w:proofErr w:type="spellEnd"/>
+            <w:r>
+              <w:rPr>
+                <w:lang w:val="es-CR"/>
+              </w:rPr>
+              <w:t>, Formulario).</w:t>
+            </w:r>
           </w:p>
         </w:tc>
       </w:tr>
@@ -1756,10 +1694,17 @@
           </w:tcPr>
           <w:p>
             <w:pPr>
-              <w:rPr>
-                <w:lang w:val="es-CR"/>
-              </w:rPr>
-            </w:pPr>
+              <w:jc w:val="center"/>
+              <w:rPr>
+                <w:lang w:val="es-CR"/>
+              </w:rPr>
+            </w:pPr>
+            <w:r>
+              <w:rPr>
+                <w:lang w:val="es-CR"/>
+              </w:rPr>
+              <w:t>12/30/2013</w:t>
+            </w:r>
           </w:p>
         </w:tc>
         <w:tc>
@@ -1768,11 +1713,50 @@
           </w:tcPr>
           <w:p>
             <w:pPr>
+              <w:pStyle w:val="Prrafodelista"/>
+              <w:numPr>
+                <w:ilvl w:val="0"/>
+                <w:numId w:val="8"/>
+              </w:numPr>
               <w:cnfStyle w:val="000000100000" w:firstRow="0" w:lastRow="0" w:firstColumn="0" w:lastColumn="0" w:oddVBand="0" w:evenVBand="0" w:oddHBand="1" w:evenHBand="0" w:firstRowFirstColumn="0" w:firstRowLastColumn="0" w:lastRowFirstColumn="0" w:lastRowLastColumn="0"/>
               <w:rPr>
                 <w:lang w:val="es-CR"/>
               </w:rPr>
             </w:pPr>
+            <w:r>
+              <w:rPr>
+                <w:lang w:val="es-CR"/>
+              </w:rPr>
+              <w:t xml:space="preserve">Avance en el diseño de interfaz de las Páginas de </w:t>
+            </w:r>
+            <w:proofErr w:type="spellStart"/>
+            <w:r>
+              <w:rPr>
+                <w:lang w:val="es-CR"/>
+              </w:rPr>
+              <w:t>Admin</w:t>
+            </w:r>
+            <w:proofErr w:type="spellEnd"/>
+            <w:r>
+              <w:rPr>
+                <w:lang w:val="es-CR"/>
+              </w:rPr>
+              <w:t xml:space="preserve"> (</w:t>
+            </w:r>
+            <w:proofErr w:type="spellStart"/>
+            <w:r>
+              <w:rPr>
+                <w:lang w:val="es-CR"/>
+              </w:rPr>
+              <w:t>Asignacion</w:t>
+            </w:r>
+            <w:proofErr w:type="spellEnd"/>
+            <w:r>
+              <w:rPr>
+                <w:lang w:val="es-CR"/>
+              </w:rPr>
+              <w:t>, Notificaciones, Período, Reporte).</w:t>
+            </w:r>
           </w:p>
         </w:tc>
       </w:tr>
@@ -1784,10 +1768,17 @@
           </w:tcPr>
           <w:p>
             <w:pPr>
-              <w:rPr>
-                <w:lang w:val="es-CR"/>
-              </w:rPr>
-            </w:pPr>
+              <w:jc w:val="center"/>
+              <w:rPr>
+                <w:lang w:val="es-CR"/>
+              </w:rPr>
+            </w:pPr>
+            <w:r>
+              <w:rPr>
+                <w:lang w:val="es-CR"/>
+              </w:rPr>
+              <w:t>01/02/2014</w:t>
+            </w:r>
           </w:p>
         </w:tc>
         <w:tc>
@@ -1796,11 +1787,94 @@
           </w:tcPr>
           <w:p>
             <w:pPr>
+              <w:pStyle w:val="Prrafodelista"/>
+              <w:numPr>
+                <w:ilvl w:val="0"/>
+                <w:numId w:val="8"/>
+              </w:numPr>
               <w:cnfStyle w:val="000000000000" w:firstRow="0" w:lastRow="0" w:firstColumn="0" w:lastColumn="0" w:oddVBand="0" w:evenVBand="0" w:oddHBand="0" w:evenHBand="0" w:firstRowFirstColumn="0" w:firstRowLastColumn="0" w:lastRowFirstColumn="0" w:lastRowLastColumn="0"/>
               <w:rPr>
                 <w:lang w:val="es-CR"/>
               </w:rPr>
             </w:pPr>
+            <w:r>
+              <w:rPr>
+                <w:lang w:val="es-CR"/>
+              </w:rPr>
+              <w:t>Creación de Formulario de Excepciones del Sistema.</w:t>
+            </w:r>
+          </w:p>
+          <w:p>
+            <w:pPr>
+              <w:pStyle w:val="Prrafodelista"/>
+              <w:numPr>
+                <w:ilvl w:val="0"/>
+                <w:numId w:val="8"/>
+              </w:numPr>
+              <w:cnfStyle w:val="000000000000" w:firstRow="0" w:lastRow="0" w:firstColumn="0" w:lastColumn="0" w:oddVBand="0" w:evenVBand="0" w:oddHBand="0" w:evenHBand="0" w:firstRowFirstColumn="0" w:firstRowLastColumn="0" w:lastRowFirstColumn="0" w:lastRowLastColumn="0"/>
+              <w:rPr>
+                <w:lang w:val="es-CR"/>
+              </w:rPr>
+            </w:pPr>
+            <w:r>
+              <w:rPr>
+                <w:lang w:val="es-CR"/>
+              </w:rPr>
+              <w:t xml:space="preserve">Investigación sobre </w:t>
+            </w:r>
+            <w:proofErr w:type="spellStart"/>
+            <w:r>
+              <w:rPr>
+                <w:lang w:val="es-CR"/>
+              </w:rPr>
+              <w:t>Plugins</w:t>
+            </w:r>
+            <w:proofErr w:type="spellEnd"/>
+            <w:r>
+              <w:rPr>
+                <w:lang w:val="es-CR"/>
+              </w:rPr>
+              <w:t xml:space="preserve"> de </w:t>
+            </w:r>
+            <w:proofErr w:type="spellStart"/>
+            <w:r>
+              <w:rPr>
+                <w:lang w:val="es-CR"/>
+              </w:rPr>
+              <w:t>jQuery</w:t>
+            </w:r>
+            <w:proofErr w:type="spellEnd"/>
+            <w:r>
+              <w:rPr>
+                <w:lang w:val="es-CR"/>
+              </w:rPr>
+              <w:t xml:space="preserve"> para su implementación en las plantillas del sistema web.</w:t>
+            </w:r>
+          </w:p>
+          <w:p>
+            <w:pPr>
+              <w:pStyle w:val="Prrafodelista"/>
+              <w:numPr>
+                <w:ilvl w:val="0"/>
+                <w:numId w:val="8"/>
+              </w:numPr>
+              <w:cnfStyle w:val="000000000000" w:firstRow="0" w:lastRow="0" w:firstColumn="0" w:lastColumn="0" w:oddVBand="0" w:evenVBand="0" w:oddHBand="0" w:evenHBand="0" w:firstRowFirstColumn="0" w:firstRowLastColumn="0" w:lastRowFirstColumn="0" w:lastRowLastColumn="0"/>
+              <w:rPr>
+                <w:lang w:val="es-CR"/>
+              </w:rPr>
+            </w:pPr>
+            <w:r>
+              <w:rPr>
+                <w:lang w:val="es-CR"/>
+              </w:rPr>
+              <w:t>Inicio de trabajo sobre los documentos de la Segunda Iteración (DAS02r, ERS02r, MP02r).</w:t>
+            </w:r>
+            <w:r>
+              <w:rPr>
+                <w:lang w:val="es-CR"/>
+              </w:rPr>
+              <w:t xml:space="preserve"> </w:t>
+            </w:r>
           </w:p>
         </w:tc>
       </w:tr>
@@ -1815,10 +1889,17 @@
           </w:tcPr>
           <w:p>
             <w:pPr>
-              <w:rPr>
-                <w:lang w:val="es-CR"/>
-              </w:rPr>
-            </w:pPr>
+              <w:jc w:val="center"/>
+              <w:rPr>
+                <w:lang w:val="es-CR"/>
+              </w:rPr>
+            </w:pPr>
+            <w:r>
+              <w:rPr>
+                <w:lang w:val="es-CR"/>
+              </w:rPr>
+              <w:t>01/03/2014</w:t>
+            </w:r>
           </w:p>
         </w:tc>
         <w:tc>
@@ -1827,11 +1908,93 @@
           </w:tcPr>
           <w:p>
             <w:pPr>
+              <w:pStyle w:val="Prrafodelista"/>
+              <w:numPr>
+                <w:ilvl w:val="0"/>
+                <w:numId w:val="9"/>
+              </w:numPr>
               <w:cnfStyle w:val="000000100000" w:firstRow="0" w:lastRow="0" w:firstColumn="0" w:lastColumn="0" w:oddVBand="0" w:evenVBand="0" w:oddHBand="1" w:evenHBand="0" w:firstRowFirstColumn="0" w:firstRowLastColumn="0" w:lastRowFirstColumn="0" w:lastRowLastColumn="0"/>
               <w:rPr>
                 <w:lang w:val="es-CR"/>
               </w:rPr>
             </w:pPr>
+            <w:r>
+              <w:rPr>
+                <w:lang w:val="es-CR"/>
+              </w:rPr>
+              <w:t>Finalización del documento ERS02r, correspondiente a la Segunda Iteración.</w:t>
+            </w:r>
+          </w:p>
+          <w:p>
+            <w:pPr>
+              <w:pStyle w:val="Prrafodelista"/>
+              <w:numPr>
+                <w:ilvl w:val="0"/>
+                <w:numId w:val="9"/>
+              </w:numPr>
+              <w:cnfStyle w:val="000000100000" w:firstRow="0" w:lastRow="0" w:firstColumn="0" w:lastColumn="0" w:oddVBand="0" w:evenVBand="0" w:oddHBand="1" w:evenHBand="0" w:firstRowFirstColumn="0" w:firstRowLastColumn="0" w:lastRowFirstColumn="0" w:lastRowLastColumn="0"/>
+              <w:rPr>
+                <w:lang w:val="es-CR"/>
+              </w:rPr>
+            </w:pPr>
+            <w:r>
+              <w:rPr>
+                <w:lang w:val="es-CR"/>
+              </w:rPr>
+              <w:t>Finalización del documento DAS02r, correspondiente a la Segunda Iteración.</w:t>
+            </w:r>
+          </w:p>
+          <w:p>
+            <w:pPr>
+              <w:pStyle w:val="Prrafodelista"/>
+              <w:numPr>
+                <w:ilvl w:val="0"/>
+                <w:numId w:val="9"/>
+              </w:numPr>
+              <w:cnfStyle w:val="000000100000" w:firstRow="0" w:lastRow="0" w:firstColumn="0" w:lastColumn="0" w:oddVBand="0" w:evenVBand="0" w:oddHBand="1" w:evenHBand="0" w:firstRowFirstColumn="0" w:firstRowLastColumn="0" w:lastRowFirstColumn="0" w:lastRowLastColumn="0"/>
+              <w:rPr>
+                <w:lang w:val="es-CR"/>
+              </w:rPr>
+            </w:pPr>
+            <w:r>
+              <w:rPr>
+                <w:lang w:val="es-CR"/>
+              </w:rPr>
+              <w:t>Finalización del documento MP02r, correspondiente a la Segunda Iteración.</w:t>
+            </w:r>
+          </w:p>
+          <w:p>
+            <w:pPr>
+              <w:pStyle w:val="Prrafodelista"/>
+              <w:numPr>
+                <w:ilvl w:val="0"/>
+                <w:numId w:val="9"/>
+              </w:numPr>
+              <w:cnfStyle w:val="000000100000" w:firstRow="0" w:lastRow="0" w:firstColumn="0" w:lastColumn="0" w:oddVBand="0" w:evenVBand="0" w:oddHBand="1" w:evenHBand="0" w:firstRowFirstColumn="0" w:firstRowLastColumn="0" w:lastRowFirstColumn="0" w:lastRowLastColumn="0"/>
+              <w:rPr>
+                <w:lang w:val="es-CR"/>
+              </w:rPr>
+            </w:pPr>
+            <w:r>
+              <w:rPr>
+                <w:lang w:val="es-CR"/>
+              </w:rPr>
+              <w:t xml:space="preserve">Implementación de </w:t>
+            </w:r>
+            <w:proofErr w:type="spellStart"/>
+            <w:r>
+              <w:rPr>
+                <w:lang w:val="es-CR"/>
+              </w:rPr>
+              <w:t>DataGrid</w:t>
+            </w:r>
+            <w:proofErr w:type="spellEnd"/>
+            <w:r>
+              <w:rPr>
+                <w:lang w:val="es-CR"/>
+              </w:rPr>
+              <w:t xml:space="preserve"> de Gestión de Excepciones.</w:t>
+            </w:r>
           </w:p>
         </w:tc>
       </w:tr>
@@ -1843,10 +2006,17 @@
           </w:tcPr>
           <w:p>
             <w:pPr>
-              <w:rPr>
-                <w:lang w:val="es-CR"/>
-              </w:rPr>
-            </w:pPr>
+              <w:jc w:val="center"/>
+              <w:rPr>
+                <w:lang w:val="es-CR"/>
+              </w:rPr>
+            </w:pPr>
+            <w:r>
+              <w:rPr>
+                <w:lang w:val="es-CR"/>
+              </w:rPr>
+              <w:t>01/04/2014</w:t>
+            </w:r>
           </w:p>
         </w:tc>
         <w:tc>
@@ -1855,11 +2025,132 @@
           </w:tcPr>
           <w:p>
             <w:pPr>
+              <w:pStyle w:val="Prrafodelista"/>
+              <w:numPr>
+                <w:ilvl w:val="0"/>
+                <w:numId w:val="10"/>
+              </w:numPr>
               <w:cnfStyle w:val="000000000000" w:firstRow="0" w:lastRow="0" w:firstColumn="0" w:lastColumn="0" w:oddVBand="0" w:evenVBand="0" w:oddHBand="0" w:evenHBand="0" w:firstRowFirstColumn="0" w:firstRowLastColumn="0" w:lastRowFirstColumn="0" w:lastRowLastColumn="0"/>
               <w:rPr>
                 <w:lang w:val="es-CR"/>
               </w:rPr>
             </w:pPr>
+            <w:r>
+              <w:rPr>
+                <w:lang w:val="es-CR"/>
+              </w:rPr>
+              <w:t xml:space="preserve">Reemplazo de </w:t>
+            </w:r>
+            <w:proofErr w:type="spellStart"/>
+            <w:r>
+              <w:rPr>
+                <w:lang w:val="es-CR"/>
+              </w:rPr>
+              <w:t>DataGrid</w:t>
+            </w:r>
+            <w:proofErr w:type="spellEnd"/>
+            <w:r>
+              <w:rPr>
+                <w:lang w:val="es-CR"/>
+              </w:rPr>
+              <w:t xml:space="preserve"> por </w:t>
+            </w:r>
+            <w:proofErr w:type="spellStart"/>
+            <w:r>
+              <w:rPr>
+                <w:lang w:val="es-CR"/>
+              </w:rPr>
+              <w:t>FooTable</w:t>
+            </w:r>
+            <w:proofErr w:type="spellEnd"/>
+            <w:r>
+              <w:rPr>
+                <w:lang w:val="es-CR"/>
+              </w:rPr>
+              <w:t xml:space="preserve"> debido a errores en implementación del </w:t>
+            </w:r>
+            <w:proofErr w:type="spellStart"/>
+            <w:r>
+              <w:rPr>
+                <w:lang w:val="es-CR"/>
+              </w:rPr>
+              <w:t>plugin</w:t>
+            </w:r>
+            <w:proofErr w:type="spellEnd"/>
+            <w:r>
+              <w:rPr>
+                <w:lang w:val="es-CR"/>
+              </w:rPr>
+              <w:t>.</w:t>
+            </w:r>
+          </w:p>
+          <w:p>
+            <w:pPr>
+              <w:pStyle w:val="Prrafodelista"/>
+              <w:numPr>
+                <w:ilvl w:val="0"/>
+                <w:numId w:val="10"/>
+              </w:numPr>
+              <w:cnfStyle w:val="000000000000" w:firstRow="0" w:lastRow="0" w:firstColumn="0" w:lastColumn="0" w:oddVBand="0" w:evenVBand="0" w:oddHBand="0" w:evenHBand="0" w:firstRowFirstColumn="0" w:firstRowLastColumn="0" w:lastRowFirstColumn="0" w:lastRowLastColumn="0"/>
+              <w:rPr>
+                <w:lang w:val="es-CR"/>
+              </w:rPr>
+            </w:pPr>
+            <w:r>
+              <w:rPr>
+                <w:lang w:val="es-CR"/>
+              </w:rPr>
+              <w:t>Obtención de listas de estudiantes para fase de pruebas de conexión a Base de Datos.</w:t>
+            </w:r>
+          </w:p>
+        </w:tc>
+      </w:tr>
+      <w:tr>
+        <w:trPr>
+          <w:cnfStyle w:val="000000100000" w:firstRow="0" w:lastRow="0" w:firstColumn="0" w:lastColumn="0" w:oddVBand="0" w:evenVBand="0" w:oddHBand="1" w:evenHBand="0" w:firstRowFirstColumn="0" w:firstRowLastColumn="0" w:lastRowFirstColumn="0" w:lastRowLastColumn="0"/>
+        </w:trPr>
+        <w:tc>
+          <w:tcPr>
+            <w:cnfStyle w:val="001000000000" w:firstRow="0" w:lastRow="0" w:firstColumn="1" w:lastColumn="0" w:oddVBand="0" w:evenVBand="0" w:oddHBand="0" w:evenHBand="0" w:firstRowFirstColumn="0" w:firstRowLastColumn="0" w:lastRowFirstColumn="0" w:lastRowLastColumn="0"/>
+            <w:tcW w:w="1951" w:type="dxa"/>
+          </w:tcPr>
+          <w:p>
+            <w:pPr>
+              <w:jc w:val="center"/>
+              <w:rPr>
+                <w:lang w:val="es-CR"/>
+              </w:rPr>
+            </w:pPr>
+            <w:r>
+              <w:rPr>
+                <w:lang w:val="es-CR"/>
+              </w:rPr>
+              <w:t>01/05/2014</w:t>
+            </w:r>
+          </w:p>
+        </w:tc>
+        <w:tc>
+          <w:tcPr>
+            <w:tcW w:w="7399" w:type="dxa"/>
+          </w:tcPr>
+          <w:p>
+            <w:pPr>
+              <w:pStyle w:val="Prrafodelista"/>
+              <w:numPr>
+                <w:ilvl w:val="0"/>
+                <w:numId w:val="10"/>
+              </w:numPr>
+              <w:cnfStyle w:val="000000100000" w:firstRow="0" w:lastRow="0" w:firstColumn="0" w:lastColumn="0" w:oddVBand="0" w:evenVBand="0" w:oddHBand="1" w:evenHBand="0" w:firstRowFirstColumn="0" w:firstRowLastColumn="0" w:lastRowFirstColumn="0" w:lastRowLastColumn="0"/>
+              <w:rPr>
+                <w:lang w:val="es-CR"/>
+              </w:rPr>
+            </w:pPr>
+            <w:r>
+              <w:rPr>
+                <w:lang w:val="es-CR"/>
+              </w:rPr>
+              <w:t>Inicio de la Creación del Script de Llenado Temporal de la Base de Datos.</w:t>
+            </w:r>
           </w:p>
         </w:tc>
       </w:tr>
@@ -1885,6 +2176,24 @@
           <w:color w:val="44546A" w:themeColor="text2"/>
           <w:lang w:val="es-CR"/>
         </w:rPr>
+        <w:br w:type="page"/>
+      </w:r>
+    </w:p>
+    <w:p>
+      <w:pPr>
+        <w:rPr>
+          <w:b/>
+          <w:color w:val="44546A" w:themeColor="text2"/>
+          <w:lang w:val="es-CR"/>
+        </w:rPr>
+      </w:pPr>
+      <w:r>
+        <w:rPr>
+          <w:b/>
+          <w:color w:val="44546A" w:themeColor="text2"/>
+          <w:lang w:val="es-CR"/>
+        </w:rPr>
+        <w:lastRenderedPageBreak/>
         <w:t>Semana del 6 al 12 de enero</w:t>
       </w:r>
     </w:p>
@@ -1953,10 +2262,17 @@
           </w:tcPr>
           <w:p>
             <w:pPr>
-              <w:rPr>
-                <w:lang w:val="es-CR"/>
-              </w:rPr>
-            </w:pPr>
+              <w:jc w:val="center"/>
+              <w:rPr>
+                <w:lang w:val="es-CR"/>
+              </w:rPr>
+            </w:pPr>
+            <w:r>
+              <w:rPr>
+                <w:lang w:val="es-CR"/>
+              </w:rPr>
+              <w:t>01/06/2014</w:t>
+            </w:r>
           </w:p>
         </w:tc>
         <w:tc>
@@ -1965,11 +2281,55 @@
           </w:tcPr>
           <w:p>
             <w:pPr>
+              <w:pStyle w:val="Prrafodelista"/>
+              <w:numPr>
+                <w:ilvl w:val="0"/>
+                <w:numId w:val="10"/>
+              </w:numPr>
               <w:cnfStyle w:val="000000100000" w:firstRow="0" w:lastRow="0" w:firstColumn="0" w:lastColumn="0" w:oddVBand="0" w:evenVBand="0" w:oddHBand="1" w:evenHBand="0" w:firstRowFirstColumn="0" w:firstRowLastColumn="0" w:lastRowFirstColumn="0" w:lastRowLastColumn="0"/>
               <w:rPr>
                 <w:lang w:val="es-CR"/>
               </w:rPr>
             </w:pPr>
+            <w:r>
+              <w:rPr>
+                <w:lang w:val="es-CR"/>
+              </w:rPr>
+              <w:t xml:space="preserve">Correcciones la Base de Datos (Llaves Primarias convertidas a </w:t>
+            </w:r>
+            <w:proofErr w:type="spellStart"/>
+            <w:r>
+              <w:rPr>
+                <w:lang w:val="es-CR"/>
+              </w:rPr>
+              <w:t>Autoincrementales</w:t>
+            </w:r>
+            <w:proofErr w:type="spellEnd"/>
+            <w:r>
+              <w:rPr>
+                <w:lang w:val="es-CR"/>
+              </w:rPr>
+              <w:t>, variación en los tamaños de los datos de las tablas).</w:t>
+            </w:r>
+          </w:p>
+          <w:p>
+            <w:pPr>
+              <w:pStyle w:val="Prrafodelista"/>
+              <w:numPr>
+                <w:ilvl w:val="0"/>
+                <w:numId w:val="10"/>
+              </w:numPr>
+              <w:cnfStyle w:val="000000100000" w:firstRow="0" w:lastRow="0" w:firstColumn="0" w:lastColumn="0" w:oddVBand="0" w:evenVBand="0" w:oddHBand="1" w:evenHBand="0" w:firstRowFirstColumn="0" w:firstRowLastColumn="0" w:lastRowFirstColumn="0" w:lastRowLastColumn="0"/>
+              <w:rPr>
+                <w:lang w:val="es-CR"/>
+              </w:rPr>
+            </w:pPr>
+            <w:r>
+              <w:rPr>
+                <w:lang w:val="es-CR"/>
+              </w:rPr>
+              <w:t>Implementación de las funciones de agregado y borrado de Excepciones.</w:t>
+            </w:r>
           </w:p>
         </w:tc>
       </w:tr>
@@ -1981,10 +2341,17 @@
           </w:tcPr>
           <w:p>
             <w:pPr>
-              <w:rPr>
-                <w:lang w:val="es-CR"/>
-              </w:rPr>
-            </w:pPr>
+              <w:jc w:val="center"/>
+              <w:rPr>
+                <w:lang w:val="es-CR"/>
+              </w:rPr>
+            </w:pPr>
+            <w:r>
+              <w:rPr>
+                <w:lang w:val="es-CR"/>
+              </w:rPr>
+              <w:t>01/07/2014</w:t>
+            </w:r>
           </w:p>
         </w:tc>
         <w:tc>
@@ -1993,11 +2360,41 @@
           </w:tcPr>
           <w:p>
             <w:pPr>
+              <w:pStyle w:val="Prrafodelista"/>
+              <w:numPr>
+                <w:ilvl w:val="0"/>
+                <w:numId w:val="11"/>
+              </w:numPr>
               <w:cnfStyle w:val="000000000000" w:firstRow="0" w:lastRow="0" w:firstColumn="0" w:lastColumn="0" w:oddVBand="0" w:evenVBand="0" w:oddHBand="0" w:evenHBand="0" w:firstRowFirstColumn="0" w:firstRowLastColumn="0" w:lastRowFirstColumn="0" w:lastRowLastColumn="0"/>
               <w:rPr>
                 <w:lang w:val="es-CR"/>
               </w:rPr>
             </w:pPr>
+            <w:r>
+              <w:rPr>
+                <w:lang w:val="es-CR"/>
+              </w:rPr>
+              <w:t>Correcciones a la Base de Datos, y agregado de tablas para su uso temporalmente local (Pruebas y Revisión).</w:t>
+            </w:r>
+          </w:p>
+          <w:p>
+            <w:pPr>
+              <w:pStyle w:val="Prrafodelista"/>
+              <w:numPr>
+                <w:ilvl w:val="0"/>
+                <w:numId w:val="11"/>
+              </w:numPr>
+              <w:cnfStyle w:val="000000000000" w:firstRow="0" w:lastRow="0" w:firstColumn="0" w:lastColumn="0" w:oddVBand="0" w:evenVBand="0" w:oddHBand="0" w:evenHBand="0" w:firstRowFirstColumn="0" w:firstRowLastColumn="0" w:lastRowFirstColumn="0" w:lastRowLastColumn="0"/>
+              <w:rPr>
+                <w:lang w:val="es-CR"/>
+              </w:rPr>
+            </w:pPr>
+            <w:r>
+              <w:rPr>
+                <w:lang w:val="es-CR"/>
+              </w:rPr>
+              <w:t>Corrección Errores en el Diseño de la Interfaz de Excepciones para el  Proceso.</w:t>
+            </w:r>
           </w:p>
         </w:tc>
       </w:tr>
@@ -2012,10 +2409,17 @@
           </w:tcPr>
           <w:p>
             <w:pPr>
-              <w:rPr>
-                <w:lang w:val="es-CR"/>
-              </w:rPr>
-            </w:pPr>
+              <w:jc w:val="center"/>
+              <w:rPr>
+                <w:lang w:val="es-CR"/>
+              </w:rPr>
+            </w:pPr>
+            <w:r>
+              <w:rPr>
+                <w:lang w:val="es-CR"/>
+              </w:rPr>
+              <w:t>01/08/2014</w:t>
+            </w:r>
           </w:p>
         </w:tc>
         <w:tc>
@@ -2024,11 +2428,62 @@
           </w:tcPr>
           <w:p>
             <w:pPr>
+              <w:pStyle w:val="Prrafodelista"/>
+              <w:numPr>
+                <w:ilvl w:val="0"/>
+                <w:numId w:val="12"/>
+              </w:numPr>
               <w:cnfStyle w:val="000000100000" w:firstRow="0" w:lastRow="0" w:firstColumn="0" w:lastColumn="0" w:oddVBand="0" w:evenVBand="0" w:oddHBand="1" w:evenHBand="0" w:firstRowFirstColumn="0" w:firstRowLastColumn="0" w:lastRowFirstColumn="0" w:lastRowLastColumn="0"/>
               <w:rPr>
                 <w:lang w:val="es-CR"/>
               </w:rPr>
             </w:pPr>
+            <w:r>
+              <w:rPr>
+                <w:lang w:val="es-CR"/>
+              </w:rPr>
+              <w:t>Asistencia a Presentación de la Segunda Iteración del Proyecto.</w:t>
+            </w:r>
+          </w:p>
+          <w:p>
+            <w:pPr>
+              <w:pStyle w:val="Prrafodelista"/>
+              <w:numPr>
+                <w:ilvl w:val="0"/>
+                <w:numId w:val="12"/>
+              </w:numPr>
+              <w:cnfStyle w:val="000000100000" w:firstRow="0" w:lastRow="0" w:firstColumn="0" w:lastColumn="0" w:oddVBand="0" w:evenVBand="0" w:oddHBand="1" w:evenHBand="0" w:firstRowFirstColumn="0" w:firstRowLastColumn="0" w:lastRowFirstColumn="0" w:lastRowLastColumn="0"/>
+              <w:rPr>
+                <w:lang w:val="es-CR"/>
+              </w:rPr>
+            </w:pPr>
+            <w:r>
+              <w:rPr>
+                <w:lang w:val="es-CR"/>
+              </w:rPr>
+              <w:t>Actualización del Documento de Bitácora del Proyecto.</w:t>
+            </w:r>
+          </w:p>
+          <w:p>
+            <w:pPr>
+              <w:pStyle w:val="Prrafodelista"/>
+              <w:numPr>
+                <w:ilvl w:val="0"/>
+                <w:numId w:val="12"/>
+              </w:numPr>
+              <w:cnfStyle w:val="000000100000" w:firstRow="0" w:lastRow="0" w:firstColumn="0" w:lastColumn="0" w:oddVBand="0" w:evenVBand="0" w:oddHBand="1" w:evenHBand="0" w:firstRowFirstColumn="0" w:firstRowLastColumn="0" w:lastRowFirstColumn="0" w:lastRowLastColumn="0"/>
+              <w:rPr>
+                <w:lang w:val="es-CR"/>
+              </w:rPr>
+            </w:pPr>
+            <w:r>
+              <w:rPr>
+                <w:lang w:val="es-CR"/>
+              </w:rPr>
+              <w:t>Creación del Manual de Usuario del caso de uso de la Segunda Iteración.</w:t>
+            </w:r>
+            <w:bookmarkStart w:id="0" w:name="_GoBack"/>
+            <w:bookmarkEnd w:id="0"/>
           </w:p>
         </w:tc>
       </w:tr>
@@ -2040,6 +2495,7 @@
           </w:tcPr>
           <w:p>
             <w:pPr>
+              <w:jc w:val="center"/>
               <w:rPr>
                 <w:lang w:val="es-CR"/>
               </w:rPr>
@@ -2771,6 +3227,119 @@
     </w:lvl>
   </w:abstractNum>
   <w:abstractNum w:abstractNumId="2">
+    <w:nsid w:val="1A137A06"/>
+    <w:multiLevelType w:val="hybridMultilevel"/>
+    <w:tmpl w:val="F92463B8"/>
+    <w:lvl w:ilvl="0" w:tplc="140A000D">
+      <w:start w:val="1"/>
+      <w:numFmt w:val="bullet"/>
+      <w:lvlText w:val=""/>
+      <w:lvlJc w:val="left"/>
+      <w:pPr>
+        <w:ind w:left="720" w:hanging="360"/>
+      </w:pPr>
+      <w:rPr>
+        <w:rFonts w:ascii="Wingdings" w:hAnsi="Wingdings" w:hint="default"/>
+      </w:rPr>
+    </w:lvl>
+    <w:lvl w:ilvl="1" w:tplc="140A0003" w:tentative="1">
+      <w:start w:val="1"/>
+      <w:numFmt w:val="bullet"/>
+      <w:lvlText w:val="o"/>
+      <w:lvlJc w:val="left"/>
+      <w:pPr>
+        <w:ind w:left="1440" w:hanging="360"/>
+      </w:pPr>
+      <w:rPr>
+        <w:rFonts w:ascii="Courier New" w:hAnsi="Courier New" w:cs="Courier New" w:hint="default"/>
+      </w:rPr>
+    </w:lvl>
+    <w:lvl w:ilvl="2" w:tplc="140A0005" w:tentative="1">
+      <w:start w:val="1"/>
+      <w:numFmt w:val="bullet"/>
+      <w:lvlText w:val=""/>
+      <w:lvlJc w:val="left"/>
+      <w:pPr>
+        <w:ind w:left="2160" w:hanging="360"/>
+      </w:pPr>
+      <w:rPr>
+        <w:rFonts w:ascii="Wingdings" w:hAnsi="Wingdings" w:hint="default"/>
+      </w:rPr>
+    </w:lvl>
+    <w:lvl w:ilvl="3" w:tplc="140A0001" w:tentative="1">
+      <w:start w:val="1"/>
+      <w:numFmt w:val="bullet"/>
+      <w:lvlText w:val=""/>
+      <w:lvlJc w:val="left"/>
+      <w:pPr>
+        <w:ind w:left="2880" w:hanging="360"/>
+      </w:pPr>
+      <w:rPr>
+        <w:rFonts w:ascii="Symbol" w:hAnsi="Symbol" w:hint="default"/>
+      </w:rPr>
+    </w:lvl>
+    <w:lvl w:ilvl="4" w:tplc="140A0003" w:tentative="1">
+      <w:start w:val="1"/>
+      <w:numFmt w:val="bullet"/>
+      <w:lvlText w:val="o"/>
+      <w:lvlJc w:val="left"/>
+      <w:pPr>
+        <w:ind w:left="3600" w:hanging="360"/>
+      </w:pPr>
+      <w:rPr>
+        <w:rFonts w:ascii="Courier New" w:hAnsi="Courier New" w:cs="Courier New" w:hint="default"/>
+      </w:rPr>
+    </w:lvl>
+    <w:lvl w:ilvl="5" w:tplc="140A0005" w:tentative="1">
+      <w:start w:val="1"/>
+      <w:numFmt w:val="bullet"/>
+      <w:lvlText w:val=""/>
+      <w:lvlJc w:val="left"/>
+      <w:pPr>
+        <w:ind w:left="4320" w:hanging="360"/>
+      </w:pPr>
+      <w:rPr>
+        <w:rFonts w:ascii="Wingdings" w:hAnsi="Wingdings" w:hint="default"/>
+      </w:rPr>
+    </w:lvl>
+    <w:lvl w:ilvl="6" w:tplc="140A0001" w:tentative="1">
+      <w:start w:val="1"/>
+      <w:numFmt w:val="bullet"/>
+      <w:lvlText w:val=""/>
+      <w:lvlJc w:val="left"/>
+      <w:pPr>
+        <w:ind w:left="5040" w:hanging="360"/>
+      </w:pPr>
+      <w:rPr>
+        <w:rFonts w:ascii="Symbol" w:hAnsi="Symbol" w:hint="default"/>
+      </w:rPr>
+    </w:lvl>
+    <w:lvl w:ilvl="7" w:tplc="140A0003" w:tentative="1">
+      <w:start w:val="1"/>
+      <w:numFmt w:val="bullet"/>
+      <w:lvlText w:val="o"/>
+      <w:lvlJc w:val="left"/>
+      <w:pPr>
+        <w:ind w:left="5760" w:hanging="360"/>
+      </w:pPr>
+      <w:rPr>
+        <w:rFonts w:ascii="Courier New" w:hAnsi="Courier New" w:cs="Courier New" w:hint="default"/>
+      </w:rPr>
+    </w:lvl>
+    <w:lvl w:ilvl="8" w:tplc="140A0005" w:tentative="1">
+      <w:start w:val="1"/>
+      <w:numFmt w:val="bullet"/>
+      <w:lvlText w:val=""/>
+      <w:lvlJc w:val="left"/>
+      <w:pPr>
+        <w:ind w:left="6480" w:hanging="360"/>
+      </w:pPr>
+      <w:rPr>
+        <w:rFonts w:ascii="Wingdings" w:hAnsi="Wingdings" w:hint="default"/>
+      </w:rPr>
+    </w:lvl>
+  </w:abstractNum>
+  <w:abstractNum w:abstractNumId="3">
     <w:nsid w:val="1B1362EE"/>
     <w:multiLevelType w:val="hybridMultilevel"/>
     <w:tmpl w:val="0D3E5E7E"/>
@@ -2883,7 +3452,7 @@
       </w:rPr>
     </w:lvl>
   </w:abstractNum>
-  <w:abstractNum w:abstractNumId="3">
+  <w:abstractNum w:abstractNumId="4">
     <w:nsid w:val="2083686C"/>
     <w:multiLevelType w:val="hybridMultilevel"/>
     <w:tmpl w:val="882807B4"/>
@@ -2996,7 +3565,233 @@
       </w:rPr>
     </w:lvl>
   </w:abstractNum>
-  <w:abstractNum w:abstractNumId="4">
+  <w:abstractNum w:abstractNumId="5">
+    <w:nsid w:val="24B025EF"/>
+    <w:multiLevelType w:val="hybridMultilevel"/>
+    <w:tmpl w:val="96C22EE0"/>
+    <w:lvl w:ilvl="0" w:tplc="140A000D">
+      <w:start w:val="1"/>
+      <w:numFmt w:val="bullet"/>
+      <w:lvlText w:val=""/>
+      <w:lvlJc w:val="left"/>
+      <w:pPr>
+        <w:ind w:left="720" w:hanging="360"/>
+      </w:pPr>
+      <w:rPr>
+        <w:rFonts w:ascii="Wingdings" w:hAnsi="Wingdings" w:hint="default"/>
+      </w:rPr>
+    </w:lvl>
+    <w:lvl w:ilvl="1" w:tplc="140A0003" w:tentative="1">
+      <w:start w:val="1"/>
+      <w:numFmt w:val="bullet"/>
+      <w:lvlText w:val="o"/>
+      <w:lvlJc w:val="left"/>
+      <w:pPr>
+        <w:ind w:left="1440" w:hanging="360"/>
+      </w:pPr>
+      <w:rPr>
+        <w:rFonts w:ascii="Courier New" w:hAnsi="Courier New" w:cs="Courier New" w:hint="default"/>
+      </w:rPr>
+    </w:lvl>
+    <w:lvl w:ilvl="2" w:tplc="140A0005" w:tentative="1">
+      <w:start w:val="1"/>
+      <w:numFmt w:val="bullet"/>
+      <w:lvlText w:val=""/>
+      <w:lvlJc w:val="left"/>
+      <w:pPr>
+        <w:ind w:left="2160" w:hanging="360"/>
+      </w:pPr>
+      <w:rPr>
+        <w:rFonts w:ascii="Wingdings" w:hAnsi="Wingdings" w:hint="default"/>
+      </w:rPr>
+    </w:lvl>
+    <w:lvl w:ilvl="3" w:tplc="140A0001" w:tentative="1">
+      <w:start w:val="1"/>
+      <w:numFmt w:val="bullet"/>
+      <w:lvlText w:val=""/>
+      <w:lvlJc w:val="left"/>
+      <w:pPr>
+        <w:ind w:left="2880" w:hanging="360"/>
+      </w:pPr>
+      <w:rPr>
+        <w:rFonts w:ascii="Symbol" w:hAnsi="Symbol" w:hint="default"/>
+      </w:rPr>
+    </w:lvl>
+    <w:lvl w:ilvl="4" w:tplc="140A0003" w:tentative="1">
+      <w:start w:val="1"/>
+      <w:numFmt w:val="bullet"/>
+      <w:lvlText w:val="o"/>
+      <w:lvlJc w:val="left"/>
+      <w:pPr>
+        <w:ind w:left="3600" w:hanging="360"/>
+      </w:pPr>
+      <w:rPr>
+        <w:rFonts w:ascii="Courier New" w:hAnsi="Courier New" w:cs="Courier New" w:hint="default"/>
+      </w:rPr>
+    </w:lvl>
+    <w:lvl w:ilvl="5" w:tplc="140A0005" w:tentative="1">
+      <w:start w:val="1"/>
+      <w:numFmt w:val="bullet"/>
+      <w:lvlText w:val=""/>
+      <w:lvlJc w:val="left"/>
+      <w:pPr>
+        <w:ind w:left="4320" w:hanging="360"/>
+      </w:pPr>
+      <w:rPr>
+        <w:rFonts w:ascii="Wingdings" w:hAnsi="Wingdings" w:hint="default"/>
+      </w:rPr>
+    </w:lvl>
+    <w:lvl w:ilvl="6" w:tplc="140A0001" w:tentative="1">
+      <w:start w:val="1"/>
+      <w:numFmt w:val="bullet"/>
+      <w:lvlText w:val=""/>
+      <w:lvlJc w:val="left"/>
+      <w:pPr>
+        <w:ind w:left="5040" w:hanging="360"/>
+      </w:pPr>
+      <w:rPr>
+        <w:rFonts w:ascii="Symbol" w:hAnsi="Symbol" w:hint="default"/>
+      </w:rPr>
+    </w:lvl>
+    <w:lvl w:ilvl="7" w:tplc="140A0003" w:tentative="1">
+      <w:start w:val="1"/>
+      <w:numFmt w:val="bullet"/>
+      <w:lvlText w:val="o"/>
+      <w:lvlJc w:val="left"/>
+      <w:pPr>
+        <w:ind w:left="5760" w:hanging="360"/>
+      </w:pPr>
+      <w:rPr>
+        <w:rFonts w:ascii="Courier New" w:hAnsi="Courier New" w:cs="Courier New" w:hint="default"/>
+      </w:rPr>
+    </w:lvl>
+    <w:lvl w:ilvl="8" w:tplc="140A0005" w:tentative="1">
+      <w:start w:val="1"/>
+      <w:numFmt w:val="bullet"/>
+      <w:lvlText w:val=""/>
+      <w:lvlJc w:val="left"/>
+      <w:pPr>
+        <w:ind w:left="6480" w:hanging="360"/>
+      </w:pPr>
+      <w:rPr>
+        <w:rFonts w:ascii="Wingdings" w:hAnsi="Wingdings" w:hint="default"/>
+      </w:rPr>
+    </w:lvl>
+  </w:abstractNum>
+  <w:abstractNum w:abstractNumId="6">
+    <w:nsid w:val="28BD1E64"/>
+    <w:multiLevelType w:val="hybridMultilevel"/>
+    <w:tmpl w:val="23C0F040"/>
+    <w:lvl w:ilvl="0" w:tplc="140A000D">
+      <w:start w:val="1"/>
+      <w:numFmt w:val="bullet"/>
+      <w:lvlText w:val=""/>
+      <w:lvlJc w:val="left"/>
+      <w:pPr>
+        <w:ind w:left="720" w:hanging="360"/>
+      </w:pPr>
+      <w:rPr>
+        <w:rFonts w:ascii="Wingdings" w:hAnsi="Wingdings" w:hint="default"/>
+      </w:rPr>
+    </w:lvl>
+    <w:lvl w:ilvl="1" w:tplc="140A0003" w:tentative="1">
+      <w:start w:val="1"/>
+      <w:numFmt w:val="bullet"/>
+      <w:lvlText w:val="o"/>
+      <w:lvlJc w:val="left"/>
+      <w:pPr>
+        <w:ind w:left="1440" w:hanging="360"/>
+      </w:pPr>
+      <w:rPr>
+        <w:rFonts w:ascii="Courier New" w:hAnsi="Courier New" w:cs="Courier New" w:hint="default"/>
+      </w:rPr>
+    </w:lvl>
+    <w:lvl w:ilvl="2" w:tplc="140A0005" w:tentative="1">
+      <w:start w:val="1"/>
+      <w:numFmt w:val="bullet"/>
+      <w:lvlText w:val=""/>
+      <w:lvlJc w:val="left"/>
+      <w:pPr>
+        <w:ind w:left="2160" w:hanging="360"/>
+      </w:pPr>
+      <w:rPr>
+        <w:rFonts w:ascii="Wingdings" w:hAnsi="Wingdings" w:hint="default"/>
+      </w:rPr>
+    </w:lvl>
+    <w:lvl w:ilvl="3" w:tplc="140A0001" w:tentative="1">
+      <w:start w:val="1"/>
+      <w:numFmt w:val="bullet"/>
+      <w:lvlText w:val=""/>
+      <w:lvlJc w:val="left"/>
+      <w:pPr>
+        <w:ind w:left="2880" w:hanging="360"/>
+      </w:pPr>
+      <w:rPr>
+        <w:rFonts w:ascii="Symbol" w:hAnsi="Symbol" w:hint="default"/>
+      </w:rPr>
+    </w:lvl>
+    <w:lvl w:ilvl="4" w:tplc="140A0003" w:tentative="1">
+      <w:start w:val="1"/>
+      <w:numFmt w:val="bullet"/>
+      <w:lvlText w:val="o"/>
+      <w:lvlJc w:val="left"/>
+      <w:pPr>
+        <w:ind w:left="3600" w:hanging="360"/>
+      </w:pPr>
+      <w:rPr>
+        <w:rFonts w:ascii="Courier New" w:hAnsi="Courier New" w:cs="Courier New" w:hint="default"/>
+      </w:rPr>
+    </w:lvl>
+    <w:lvl w:ilvl="5" w:tplc="140A0005" w:tentative="1">
+      <w:start w:val="1"/>
+      <w:numFmt w:val="bullet"/>
+      <w:lvlText w:val=""/>
+      <w:lvlJc w:val="left"/>
+      <w:pPr>
+        <w:ind w:left="4320" w:hanging="360"/>
+      </w:pPr>
+      <w:rPr>
+        <w:rFonts w:ascii="Wingdings" w:hAnsi="Wingdings" w:hint="default"/>
+      </w:rPr>
+    </w:lvl>
+    <w:lvl w:ilvl="6" w:tplc="140A0001" w:tentative="1">
+      <w:start w:val="1"/>
+      <w:numFmt w:val="bullet"/>
+      <w:lvlText w:val=""/>
+      <w:lvlJc w:val="left"/>
+      <w:pPr>
+        <w:ind w:left="5040" w:hanging="360"/>
+      </w:pPr>
+      <w:rPr>
+        <w:rFonts w:ascii="Symbol" w:hAnsi="Symbol" w:hint="default"/>
+      </w:rPr>
+    </w:lvl>
+    <w:lvl w:ilvl="7" w:tplc="140A0003" w:tentative="1">
+      <w:start w:val="1"/>
+      <w:numFmt w:val="bullet"/>
+      <w:lvlText w:val="o"/>
+      <w:lvlJc w:val="left"/>
+      <w:pPr>
+        <w:ind w:left="5760" w:hanging="360"/>
+      </w:pPr>
+      <w:rPr>
+        <w:rFonts w:ascii="Courier New" w:hAnsi="Courier New" w:cs="Courier New" w:hint="default"/>
+      </w:rPr>
+    </w:lvl>
+    <w:lvl w:ilvl="8" w:tplc="140A0005" w:tentative="1">
+      <w:start w:val="1"/>
+      <w:numFmt w:val="bullet"/>
+      <w:lvlText w:val=""/>
+      <w:lvlJc w:val="left"/>
+      <w:pPr>
+        <w:ind w:left="6480" w:hanging="360"/>
+      </w:pPr>
+      <w:rPr>
+        <w:rFonts w:ascii="Wingdings" w:hAnsi="Wingdings" w:hint="default"/>
+      </w:rPr>
+    </w:lvl>
+  </w:abstractNum>
+  <w:abstractNum w:abstractNumId="7">
     <w:nsid w:val="29B828A8"/>
     <w:multiLevelType w:val="hybridMultilevel"/>
     <w:tmpl w:val="EFA2AA7E"/>
@@ -3109,7 +3904,7 @@
       </w:rPr>
     </w:lvl>
   </w:abstractNum>
-  <w:abstractNum w:abstractNumId="5">
+  <w:abstractNum w:abstractNumId="8">
     <w:nsid w:val="35E83D2C"/>
     <w:multiLevelType w:val="hybridMultilevel"/>
     <w:tmpl w:val="5ADC1DD0"/>
@@ -3222,23 +4017,380 @@
       </w:rPr>
     </w:lvl>
   </w:abstractNum>
+  <w:abstractNum w:abstractNumId="9">
+    <w:nsid w:val="3E9B117D"/>
+    <w:multiLevelType w:val="hybridMultilevel"/>
+    <w:tmpl w:val="91C46EF4"/>
+    <w:lvl w:ilvl="0" w:tplc="140A000D">
+      <w:start w:val="1"/>
+      <w:numFmt w:val="bullet"/>
+      <w:lvlText w:val=""/>
+      <w:lvlJc w:val="left"/>
+      <w:pPr>
+        <w:ind w:left="720" w:hanging="360"/>
+      </w:pPr>
+      <w:rPr>
+        <w:rFonts w:ascii="Wingdings" w:hAnsi="Wingdings" w:hint="default"/>
+      </w:rPr>
+    </w:lvl>
+    <w:lvl w:ilvl="1" w:tplc="140A0003" w:tentative="1">
+      <w:start w:val="1"/>
+      <w:numFmt w:val="bullet"/>
+      <w:lvlText w:val="o"/>
+      <w:lvlJc w:val="left"/>
+      <w:pPr>
+        <w:ind w:left="1440" w:hanging="360"/>
+      </w:pPr>
+      <w:rPr>
+        <w:rFonts w:ascii="Courier New" w:hAnsi="Courier New" w:cs="Courier New" w:hint="default"/>
+      </w:rPr>
+    </w:lvl>
+    <w:lvl w:ilvl="2" w:tplc="140A0005" w:tentative="1">
+      <w:start w:val="1"/>
+      <w:numFmt w:val="bullet"/>
+      <w:lvlText w:val=""/>
+      <w:lvlJc w:val="left"/>
+      <w:pPr>
+        <w:ind w:left="2160" w:hanging="360"/>
+      </w:pPr>
+      <w:rPr>
+        <w:rFonts w:ascii="Wingdings" w:hAnsi="Wingdings" w:hint="default"/>
+      </w:rPr>
+    </w:lvl>
+    <w:lvl w:ilvl="3" w:tplc="140A0001" w:tentative="1">
+      <w:start w:val="1"/>
+      <w:numFmt w:val="bullet"/>
+      <w:lvlText w:val=""/>
+      <w:lvlJc w:val="left"/>
+      <w:pPr>
+        <w:ind w:left="2880" w:hanging="360"/>
+      </w:pPr>
+      <w:rPr>
+        <w:rFonts w:ascii="Symbol" w:hAnsi="Symbol" w:hint="default"/>
+      </w:rPr>
+    </w:lvl>
+    <w:lvl w:ilvl="4" w:tplc="140A0003" w:tentative="1">
+      <w:start w:val="1"/>
+      <w:numFmt w:val="bullet"/>
+      <w:lvlText w:val="o"/>
+      <w:lvlJc w:val="left"/>
+      <w:pPr>
+        <w:ind w:left="3600" w:hanging="360"/>
+      </w:pPr>
+      <w:rPr>
+        <w:rFonts w:ascii="Courier New" w:hAnsi="Courier New" w:cs="Courier New" w:hint="default"/>
+      </w:rPr>
+    </w:lvl>
+    <w:lvl w:ilvl="5" w:tplc="140A0005" w:tentative="1">
+      <w:start w:val="1"/>
+      <w:numFmt w:val="bullet"/>
+      <w:lvlText w:val=""/>
+      <w:lvlJc w:val="left"/>
+      <w:pPr>
+        <w:ind w:left="4320" w:hanging="360"/>
+      </w:pPr>
+      <w:rPr>
+        <w:rFonts w:ascii="Wingdings" w:hAnsi="Wingdings" w:hint="default"/>
+      </w:rPr>
+    </w:lvl>
+    <w:lvl w:ilvl="6" w:tplc="140A0001" w:tentative="1">
+      <w:start w:val="1"/>
+      <w:numFmt w:val="bullet"/>
+      <w:lvlText w:val=""/>
+      <w:lvlJc w:val="left"/>
+      <w:pPr>
+        <w:ind w:left="5040" w:hanging="360"/>
+      </w:pPr>
+      <w:rPr>
+        <w:rFonts w:ascii="Symbol" w:hAnsi="Symbol" w:hint="default"/>
+      </w:rPr>
+    </w:lvl>
+    <w:lvl w:ilvl="7" w:tplc="140A0003" w:tentative="1">
+      <w:start w:val="1"/>
+      <w:numFmt w:val="bullet"/>
+      <w:lvlText w:val="o"/>
+      <w:lvlJc w:val="left"/>
+      <w:pPr>
+        <w:ind w:left="5760" w:hanging="360"/>
+      </w:pPr>
+      <w:rPr>
+        <w:rFonts w:ascii="Courier New" w:hAnsi="Courier New" w:cs="Courier New" w:hint="default"/>
+      </w:rPr>
+    </w:lvl>
+    <w:lvl w:ilvl="8" w:tplc="140A0005" w:tentative="1">
+      <w:start w:val="1"/>
+      <w:numFmt w:val="bullet"/>
+      <w:lvlText w:val=""/>
+      <w:lvlJc w:val="left"/>
+      <w:pPr>
+        <w:ind w:left="6480" w:hanging="360"/>
+      </w:pPr>
+      <w:rPr>
+        <w:rFonts w:ascii="Wingdings" w:hAnsi="Wingdings" w:hint="default"/>
+      </w:rPr>
+    </w:lvl>
+  </w:abstractNum>
+  <w:abstractNum w:abstractNumId="10">
+    <w:nsid w:val="6B712D88"/>
+    <w:multiLevelType w:val="hybridMultilevel"/>
+    <w:tmpl w:val="E63AFEB4"/>
+    <w:lvl w:ilvl="0" w:tplc="140A000D">
+      <w:start w:val="1"/>
+      <w:numFmt w:val="bullet"/>
+      <w:lvlText w:val=""/>
+      <w:lvlJc w:val="left"/>
+      <w:pPr>
+        <w:ind w:left="720" w:hanging="360"/>
+      </w:pPr>
+      <w:rPr>
+        <w:rFonts w:ascii="Wingdings" w:hAnsi="Wingdings" w:hint="default"/>
+      </w:rPr>
+    </w:lvl>
+    <w:lvl w:ilvl="1" w:tplc="140A0003" w:tentative="1">
+      <w:start w:val="1"/>
+      <w:numFmt w:val="bullet"/>
+      <w:lvlText w:val="o"/>
+      <w:lvlJc w:val="left"/>
+      <w:pPr>
+        <w:ind w:left="1440" w:hanging="360"/>
+      </w:pPr>
+      <w:rPr>
+        <w:rFonts w:ascii="Courier New" w:hAnsi="Courier New" w:cs="Courier New" w:hint="default"/>
+      </w:rPr>
+    </w:lvl>
+    <w:lvl w:ilvl="2" w:tplc="140A0005" w:tentative="1">
+      <w:start w:val="1"/>
+      <w:numFmt w:val="bullet"/>
+      <w:lvlText w:val=""/>
+      <w:lvlJc w:val="left"/>
+      <w:pPr>
+        <w:ind w:left="2160" w:hanging="360"/>
+      </w:pPr>
+      <w:rPr>
+        <w:rFonts w:ascii="Wingdings" w:hAnsi="Wingdings" w:hint="default"/>
+      </w:rPr>
+    </w:lvl>
+    <w:lvl w:ilvl="3" w:tplc="140A0001" w:tentative="1">
+      <w:start w:val="1"/>
+      <w:numFmt w:val="bullet"/>
+      <w:lvlText w:val=""/>
+      <w:lvlJc w:val="left"/>
+      <w:pPr>
+        <w:ind w:left="2880" w:hanging="360"/>
+      </w:pPr>
+      <w:rPr>
+        <w:rFonts w:ascii="Symbol" w:hAnsi="Symbol" w:hint="default"/>
+      </w:rPr>
+    </w:lvl>
+    <w:lvl w:ilvl="4" w:tplc="140A0003" w:tentative="1">
+      <w:start w:val="1"/>
+      <w:numFmt w:val="bullet"/>
+      <w:lvlText w:val="o"/>
+      <w:lvlJc w:val="left"/>
+      <w:pPr>
+        <w:ind w:left="3600" w:hanging="360"/>
+      </w:pPr>
+      <w:rPr>
+        <w:rFonts w:ascii="Courier New" w:hAnsi="Courier New" w:cs="Courier New" w:hint="default"/>
+      </w:rPr>
+    </w:lvl>
+    <w:lvl w:ilvl="5" w:tplc="140A0005" w:tentative="1">
+      <w:start w:val="1"/>
+      <w:numFmt w:val="bullet"/>
+      <w:lvlText w:val=""/>
+      <w:lvlJc w:val="left"/>
+      <w:pPr>
+        <w:ind w:left="4320" w:hanging="360"/>
+      </w:pPr>
+      <w:rPr>
+        <w:rFonts w:ascii="Wingdings" w:hAnsi="Wingdings" w:hint="default"/>
+      </w:rPr>
+    </w:lvl>
+    <w:lvl w:ilvl="6" w:tplc="140A0001" w:tentative="1">
+      <w:start w:val="1"/>
+      <w:numFmt w:val="bullet"/>
+      <w:lvlText w:val=""/>
+      <w:lvlJc w:val="left"/>
+      <w:pPr>
+        <w:ind w:left="5040" w:hanging="360"/>
+      </w:pPr>
+      <w:rPr>
+        <w:rFonts w:ascii="Symbol" w:hAnsi="Symbol" w:hint="default"/>
+      </w:rPr>
+    </w:lvl>
+    <w:lvl w:ilvl="7" w:tplc="140A0003" w:tentative="1">
+      <w:start w:val="1"/>
+      <w:numFmt w:val="bullet"/>
+      <w:lvlText w:val="o"/>
+      <w:lvlJc w:val="left"/>
+      <w:pPr>
+        <w:ind w:left="5760" w:hanging="360"/>
+      </w:pPr>
+      <w:rPr>
+        <w:rFonts w:ascii="Courier New" w:hAnsi="Courier New" w:cs="Courier New" w:hint="default"/>
+      </w:rPr>
+    </w:lvl>
+    <w:lvl w:ilvl="8" w:tplc="140A0005" w:tentative="1">
+      <w:start w:val="1"/>
+      <w:numFmt w:val="bullet"/>
+      <w:lvlText w:val=""/>
+      <w:lvlJc w:val="left"/>
+      <w:pPr>
+        <w:ind w:left="6480" w:hanging="360"/>
+      </w:pPr>
+      <w:rPr>
+        <w:rFonts w:ascii="Wingdings" w:hAnsi="Wingdings" w:hint="default"/>
+      </w:rPr>
+    </w:lvl>
+  </w:abstractNum>
+  <w:abstractNum w:abstractNumId="11">
+    <w:nsid w:val="700B248F"/>
+    <w:multiLevelType w:val="hybridMultilevel"/>
+    <w:tmpl w:val="386031B4"/>
+    <w:lvl w:ilvl="0" w:tplc="140A000D">
+      <w:start w:val="1"/>
+      <w:numFmt w:val="bullet"/>
+      <w:lvlText w:val=""/>
+      <w:lvlJc w:val="left"/>
+      <w:pPr>
+        <w:ind w:left="720" w:hanging="360"/>
+      </w:pPr>
+      <w:rPr>
+        <w:rFonts w:ascii="Wingdings" w:hAnsi="Wingdings" w:hint="default"/>
+      </w:rPr>
+    </w:lvl>
+    <w:lvl w:ilvl="1" w:tplc="140A0003" w:tentative="1">
+      <w:start w:val="1"/>
+      <w:numFmt w:val="bullet"/>
+      <w:lvlText w:val="o"/>
+      <w:lvlJc w:val="left"/>
+      <w:pPr>
+        <w:ind w:left="1440" w:hanging="360"/>
+      </w:pPr>
+      <w:rPr>
+        <w:rFonts w:ascii="Courier New" w:hAnsi="Courier New" w:cs="Courier New" w:hint="default"/>
+      </w:rPr>
+    </w:lvl>
+    <w:lvl w:ilvl="2" w:tplc="140A0005" w:tentative="1">
+      <w:start w:val="1"/>
+      <w:numFmt w:val="bullet"/>
+      <w:lvlText w:val=""/>
+      <w:lvlJc w:val="left"/>
+      <w:pPr>
+        <w:ind w:left="2160" w:hanging="360"/>
+      </w:pPr>
+      <w:rPr>
+        <w:rFonts w:ascii="Wingdings" w:hAnsi="Wingdings" w:hint="default"/>
+      </w:rPr>
+    </w:lvl>
+    <w:lvl w:ilvl="3" w:tplc="140A0001" w:tentative="1">
+      <w:start w:val="1"/>
+      <w:numFmt w:val="bullet"/>
+      <w:lvlText w:val=""/>
+      <w:lvlJc w:val="left"/>
+      <w:pPr>
+        <w:ind w:left="2880" w:hanging="360"/>
+      </w:pPr>
+      <w:rPr>
+        <w:rFonts w:ascii="Symbol" w:hAnsi="Symbol" w:hint="default"/>
+      </w:rPr>
+    </w:lvl>
+    <w:lvl w:ilvl="4" w:tplc="140A0003" w:tentative="1">
+      <w:start w:val="1"/>
+      <w:numFmt w:val="bullet"/>
+      <w:lvlText w:val="o"/>
+      <w:lvlJc w:val="left"/>
+      <w:pPr>
+        <w:ind w:left="3600" w:hanging="360"/>
+      </w:pPr>
+      <w:rPr>
+        <w:rFonts w:ascii="Courier New" w:hAnsi="Courier New" w:cs="Courier New" w:hint="default"/>
+      </w:rPr>
+    </w:lvl>
+    <w:lvl w:ilvl="5" w:tplc="140A0005" w:tentative="1">
+      <w:start w:val="1"/>
+      <w:numFmt w:val="bullet"/>
+      <w:lvlText w:val=""/>
+      <w:lvlJc w:val="left"/>
+      <w:pPr>
+        <w:ind w:left="4320" w:hanging="360"/>
+      </w:pPr>
+      <w:rPr>
+        <w:rFonts w:ascii="Wingdings" w:hAnsi="Wingdings" w:hint="default"/>
+      </w:rPr>
+    </w:lvl>
+    <w:lvl w:ilvl="6" w:tplc="140A0001" w:tentative="1">
+      <w:start w:val="1"/>
+      <w:numFmt w:val="bullet"/>
+      <w:lvlText w:val=""/>
+      <w:lvlJc w:val="left"/>
+      <w:pPr>
+        <w:ind w:left="5040" w:hanging="360"/>
+      </w:pPr>
+      <w:rPr>
+        <w:rFonts w:ascii="Symbol" w:hAnsi="Symbol" w:hint="default"/>
+      </w:rPr>
+    </w:lvl>
+    <w:lvl w:ilvl="7" w:tplc="140A0003" w:tentative="1">
+      <w:start w:val="1"/>
+      <w:numFmt w:val="bullet"/>
+      <w:lvlText w:val="o"/>
+      <w:lvlJc w:val="left"/>
+      <w:pPr>
+        <w:ind w:left="5760" w:hanging="360"/>
+      </w:pPr>
+      <w:rPr>
+        <w:rFonts w:ascii="Courier New" w:hAnsi="Courier New" w:cs="Courier New" w:hint="default"/>
+      </w:rPr>
+    </w:lvl>
+    <w:lvl w:ilvl="8" w:tplc="140A0005" w:tentative="1">
+      <w:start w:val="1"/>
+      <w:numFmt w:val="bullet"/>
+      <w:lvlText w:val=""/>
+      <w:lvlJc w:val="left"/>
+      <w:pPr>
+        <w:ind w:left="6480" w:hanging="360"/>
+      </w:pPr>
+      <w:rPr>
+        <w:rFonts w:ascii="Wingdings" w:hAnsi="Wingdings" w:hint="default"/>
+      </w:rPr>
+    </w:lvl>
+  </w:abstractNum>
   <w:num w:numId="1">
-    <w:abstractNumId w:val="3"/>
+    <w:abstractNumId w:val="4"/>
   </w:num>
   <w:num w:numId="2">
-    <w:abstractNumId w:val="2"/>
+    <w:abstractNumId w:val="3"/>
   </w:num>
   <w:num w:numId="3">
     <w:abstractNumId w:val="0"/>
   </w:num>
   <w:num w:numId="4">
-    <w:abstractNumId w:val="5"/>
+    <w:abstractNumId w:val="8"/>
   </w:num>
   <w:num w:numId="5">
     <w:abstractNumId w:val="1"/>
   </w:num>
   <w:num w:numId="6">
-    <w:abstractNumId w:val="4"/>
+    <w:abstractNumId w:val="7"/>
+  </w:num>
+  <w:num w:numId="7">
+    <w:abstractNumId w:val="2"/>
+  </w:num>
+  <w:num w:numId="8">
+    <w:abstractNumId w:val="5"/>
+  </w:num>
+  <w:num w:numId="9">
+    <w:abstractNumId w:val="10"/>
+  </w:num>
+  <w:num w:numId="10">
+    <w:abstractNumId w:val="9"/>
+  </w:num>
+  <w:num w:numId="11">
+    <w:abstractNumId w:val="6"/>
+  </w:num>
+  <w:num w:numId="12">
+    <w:abstractNumId w:val="11"/>
   </w:num>
 </w:numbering>
 </file>
@@ -4483,8 +5635,9 @@
     <w:panose1 w:val="020B0502040204020203"/>
     <w:charset w:val="00"/>
     <w:family w:val="swiss"/>
+    <w:notTrueType/>
     <w:pitch w:val="variable"/>
-    <w:sig w:usb0="E10022FF" w:usb1="C000E47F" w:usb2="00000029" w:usb3="00000000" w:csb0="000001DF" w:csb1="00000000"/>
+    <w:sig w:usb0="00000003" w:usb1="00000000" w:usb2="00000000" w:usb3="00000000" w:csb0="00000001" w:csb1="00000000"/>
   </w:font>
   <w:font w:name="Calibri Light">
     <w:panose1 w:val="020F0302020204030204"/>
@@ -4521,10 +5674,14 @@
     <w:rsid w:val="001E66FD"/>
     <w:rsid w:val="00363D8E"/>
     <w:rsid w:val="00394C7F"/>
+    <w:rsid w:val="004A05A6"/>
+    <w:rsid w:val="005F0774"/>
     <w:rsid w:val="00666523"/>
     <w:rsid w:val="006A6B8F"/>
     <w:rsid w:val="006D2D8D"/>
+    <w:rsid w:val="007E73A6"/>
     <w:rsid w:val="008A3A09"/>
+    <w:rsid w:val="008E248F"/>
     <w:rsid w:val="00A037A6"/>
     <w:rsid w:val="00CF5363"/>
     <w:rsid w:val="00DE5B07"/>
@@ -5293,7 +6450,7 @@
   <a:extraClrSchemeLst/>
   <a:extLst>
     <a:ext uri="{05A4C25C-085E-4340-85A3-A5531E510DB2}">
-      <thm15:themeFamily xmlns="" xmlns:thm15="http://schemas.microsoft.com/office/thememl/2012/main" name="Office Theme" id="{62F939B6-93AF-4DB8-9C6B-D6C7DFDC589F}" vid="{4A3C46E8-61CC-4603-A589-7422A47A8E4A}"/>
+      <thm15:themeFamily xmlns:thm15="http://schemas.microsoft.com/office/thememl/2012/main" xmlns="" name="Office Theme" id="{62F939B6-93AF-4DB8-9C6B-D6C7DFDC589F}" vid="{4A3C46E8-61CC-4603-A589-7422A47A8E4A}"/>
     </a:ext>
   </a:extLst>
 </a:theme>

</xml_diff>